<commit_message>
new fdr and model preprocessing all written
</commit_message>
<xml_diff>
--- a/docs/FPL Solver Model Doc.docx
+++ b/docs/FPL Solver Model Doc.docx
@@ -135,7 +135,9 @@
               <w:tab w:val="right" w:leader="dot" w:pos="9016"/>
             </w:tabs>
             <w:rPr>
+              <w:rFonts w:eastAsiaTheme="minorEastAsia"/>
               <w:noProof/>
+              <w:lang w:eastAsia="en-GB"/>
             </w:rPr>
           </w:pPr>
           <w:r>
@@ -147,7 +149,7 @@
           <w:r>
             <w:fldChar w:fldCharType="separate"/>
           </w:r>
-          <w:hyperlink w:anchor="_Toc105779336" w:history="1">
+          <w:hyperlink w:anchor="_Toc106208822" w:history="1">
             <w:r>
               <w:rPr>
                 <w:rStyle w:val="Hyperlink"/>
@@ -174,7 +176,7 @@
                 <w:noProof/>
                 <w:webHidden/>
               </w:rPr>
-              <w:instrText xml:space="preserve"> PAGEREF _Toc105779336 \h </w:instrText>
+              <w:instrText xml:space="preserve"> PAGEREF _Toc106208822 \h </w:instrText>
             </w:r>
             <w:r>
               <w:rPr>
@@ -195,6 +197,554 @@
                 <w:webHidden/>
               </w:rPr>
               <w:t>3</w:t>
+            </w:r>
+            <w:r>
+              <w:rPr>
+                <w:noProof/>
+                <w:webHidden/>
+              </w:rPr>
+              <w:fldChar w:fldCharType="end"/>
+            </w:r>
+          </w:hyperlink>
+        </w:p>
+        <w:p>
+          <w:pPr>
+            <w:pStyle w:val="TOC2"/>
+            <w:tabs>
+              <w:tab w:val="right" w:leader="dot" w:pos="9016"/>
+            </w:tabs>
+            <w:rPr>
+              <w:noProof/>
+            </w:rPr>
+          </w:pPr>
+          <w:hyperlink w:anchor="_Toc106208823" w:history="1">
+            <w:r>
+              <w:rPr>
+                <w:rStyle w:val="Hyperlink"/>
+                <w:noProof/>
+              </w:rPr>
+              <w:t>Expected Points</w:t>
+            </w:r>
+            <w:r>
+              <w:rPr>
+                <w:noProof/>
+                <w:webHidden/>
+              </w:rPr>
+              <w:tab/>
+            </w:r>
+            <w:r>
+              <w:rPr>
+                <w:noProof/>
+                <w:webHidden/>
+              </w:rPr>
+              <w:fldChar w:fldCharType="begin"/>
+            </w:r>
+            <w:r>
+              <w:rPr>
+                <w:noProof/>
+                <w:webHidden/>
+              </w:rPr>
+              <w:instrText xml:space="preserve"> PAGEREF _Toc106208823 \h </w:instrText>
+            </w:r>
+            <w:r>
+              <w:rPr>
+                <w:noProof/>
+                <w:webHidden/>
+              </w:rPr>
+            </w:r>
+            <w:r>
+              <w:rPr>
+                <w:noProof/>
+                <w:webHidden/>
+              </w:rPr>
+              <w:fldChar w:fldCharType="separate"/>
+            </w:r>
+            <w:r>
+              <w:rPr>
+                <w:noProof/>
+                <w:webHidden/>
+              </w:rPr>
+              <w:t>3</w:t>
+            </w:r>
+            <w:r>
+              <w:rPr>
+                <w:noProof/>
+                <w:webHidden/>
+              </w:rPr>
+              <w:fldChar w:fldCharType="end"/>
+            </w:r>
+          </w:hyperlink>
+        </w:p>
+        <w:p>
+          <w:pPr>
+            <w:pStyle w:val="TOC2"/>
+            <w:tabs>
+              <w:tab w:val="right" w:leader="dot" w:pos="9016"/>
+            </w:tabs>
+            <w:rPr>
+              <w:noProof/>
+            </w:rPr>
+          </w:pPr>
+          <w:hyperlink w:anchor="_Toc106208824" w:history="1">
+            <w:r>
+              <w:rPr>
+                <w:rStyle w:val="Hyperlink"/>
+                <w:noProof/>
+              </w:rPr>
+              <w:t>Player Value</w:t>
+            </w:r>
+            <w:r>
+              <w:rPr>
+                <w:noProof/>
+                <w:webHidden/>
+              </w:rPr>
+              <w:tab/>
+            </w:r>
+            <w:r>
+              <w:rPr>
+                <w:noProof/>
+                <w:webHidden/>
+              </w:rPr>
+              <w:fldChar w:fldCharType="begin"/>
+            </w:r>
+            <w:r>
+              <w:rPr>
+                <w:noProof/>
+                <w:webHidden/>
+              </w:rPr>
+              <w:instrText xml:space="preserve"> PAGEREF _Toc106208824 \h </w:instrText>
+            </w:r>
+            <w:r>
+              <w:rPr>
+                <w:noProof/>
+                <w:webHidden/>
+              </w:rPr>
+            </w:r>
+            <w:r>
+              <w:rPr>
+                <w:noProof/>
+                <w:webHidden/>
+              </w:rPr>
+              <w:fldChar w:fldCharType="separate"/>
+            </w:r>
+            <w:r>
+              <w:rPr>
+                <w:noProof/>
+                <w:webHidden/>
+              </w:rPr>
+              <w:t>3</w:t>
+            </w:r>
+            <w:r>
+              <w:rPr>
+                <w:noProof/>
+                <w:webHidden/>
+              </w:rPr>
+              <w:fldChar w:fldCharType="end"/>
+            </w:r>
+          </w:hyperlink>
+        </w:p>
+        <w:p>
+          <w:pPr>
+            <w:pStyle w:val="TOC2"/>
+            <w:tabs>
+              <w:tab w:val="right" w:leader="dot" w:pos="9016"/>
+            </w:tabs>
+            <w:rPr>
+              <w:noProof/>
+            </w:rPr>
+          </w:pPr>
+          <w:hyperlink w:anchor="_Toc106208825" w:history="1">
+            <w:r>
+              <w:rPr>
+                <w:rStyle w:val="Hyperlink"/>
+                <w:noProof/>
+              </w:rPr>
+              <w:t>Goalkeeper Model</w:t>
+            </w:r>
+            <w:r>
+              <w:rPr>
+                <w:noProof/>
+                <w:webHidden/>
+              </w:rPr>
+              <w:tab/>
+            </w:r>
+            <w:r>
+              <w:rPr>
+                <w:noProof/>
+                <w:webHidden/>
+              </w:rPr>
+              <w:fldChar w:fldCharType="begin"/>
+            </w:r>
+            <w:r>
+              <w:rPr>
+                <w:noProof/>
+                <w:webHidden/>
+              </w:rPr>
+              <w:instrText xml:space="preserve"> PAGEREF _Toc106208825 \h </w:instrText>
+            </w:r>
+            <w:r>
+              <w:rPr>
+                <w:noProof/>
+                <w:webHidden/>
+              </w:rPr>
+            </w:r>
+            <w:r>
+              <w:rPr>
+                <w:noProof/>
+                <w:webHidden/>
+              </w:rPr>
+              <w:fldChar w:fldCharType="separate"/>
+            </w:r>
+            <w:r>
+              <w:rPr>
+                <w:noProof/>
+                <w:webHidden/>
+              </w:rPr>
+              <w:t>3</w:t>
+            </w:r>
+            <w:r>
+              <w:rPr>
+                <w:noProof/>
+                <w:webHidden/>
+              </w:rPr>
+              <w:fldChar w:fldCharType="end"/>
+            </w:r>
+          </w:hyperlink>
+        </w:p>
+        <w:p>
+          <w:pPr>
+            <w:pStyle w:val="TOC2"/>
+            <w:tabs>
+              <w:tab w:val="right" w:leader="dot" w:pos="9016"/>
+            </w:tabs>
+            <w:rPr>
+              <w:noProof/>
+            </w:rPr>
+          </w:pPr>
+          <w:hyperlink w:anchor="_Toc106208826" w:history="1">
+            <w:r>
+              <w:rPr>
+                <w:rStyle w:val="Hyperlink"/>
+                <w:noProof/>
+              </w:rPr>
+              <w:t>Defender Model</w:t>
+            </w:r>
+            <w:r>
+              <w:rPr>
+                <w:noProof/>
+                <w:webHidden/>
+              </w:rPr>
+              <w:tab/>
+            </w:r>
+            <w:r>
+              <w:rPr>
+                <w:noProof/>
+                <w:webHidden/>
+              </w:rPr>
+              <w:fldChar w:fldCharType="begin"/>
+            </w:r>
+            <w:r>
+              <w:rPr>
+                <w:noProof/>
+                <w:webHidden/>
+              </w:rPr>
+              <w:instrText xml:space="preserve"> PAGEREF _Toc106208826 \h </w:instrText>
+            </w:r>
+            <w:r>
+              <w:rPr>
+                <w:noProof/>
+                <w:webHidden/>
+              </w:rPr>
+            </w:r>
+            <w:r>
+              <w:rPr>
+                <w:noProof/>
+                <w:webHidden/>
+              </w:rPr>
+              <w:fldChar w:fldCharType="separate"/>
+            </w:r>
+            <w:r>
+              <w:rPr>
+                <w:noProof/>
+                <w:webHidden/>
+              </w:rPr>
+              <w:t>3</w:t>
+            </w:r>
+            <w:r>
+              <w:rPr>
+                <w:noProof/>
+                <w:webHidden/>
+              </w:rPr>
+              <w:fldChar w:fldCharType="end"/>
+            </w:r>
+          </w:hyperlink>
+        </w:p>
+        <w:p>
+          <w:pPr>
+            <w:pStyle w:val="TOC2"/>
+            <w:tabs>
+              <w:tab w:val="right" w:leader="dot" w:pos="9016"/>
+            </w:tabs>
+            <w:rPr>
+              <w:noProof/>
+            </w:rPr>
+          </w:pPr>
+          <w:hyperlink w:anchor="_Toc106208827" w:history="1">
+            <w:r>
+              <w:rPr>
+                <w:rStyle w:val="Hyperlink"/>
+                <w:noProof/>
+              </w:rPr>
+              <w:t>Multiple Model Considerations</w:t>
+            </w:r>
+            <w:r>
+              <w:rPr>
+                <w:noProof/>
+                <w:webHidden/>
+              </w:rPr>
+              <w:tab/>
+            </w:r>
+            <w:r>
+              <w:rPr>
+                <w:noProof/>
+                <w:webHidden/>
+              </w:rPr>
+              <w:fldChar w:fldCharType="begin"/>
+            </w:r>
+            <w:r>
+              <w:rPr>
+                <w:noProof/>
+                <w:webHidden/>
+              </w:rPr>
+              <w:instrText xml:space="preserve"> PAGEREF _Toc106208827 \h </w:instrText>
+            </w:r>
+            <w:r>
+              <w:rPr>
+                <w:noProof/>
+                <w:webHidden/>
+              </w:rPr>
+            </w:r>
+            <w:r>
+              <w:rPr>
+                <w:noProof/>
+                <w:webHidden/>
+              </w:rPr>
+              <w:fldChar w:fldCharType="separate"/>
+            </w:r>
+            <w:r>
+              <w:rPr>
+                <w:noProof/>
+                <w:webHidden/>
+              </w:rPr>
+              <w:t>3</w:t>
+            </w:r>
+            <w:r>
+              <w:rPr>
+                <w:noProof/>
+                <w:webHidden/>
+              </w:rPr>
+              <w:fldChar w:fldCharType="end"/>
+            </w:r>
+          </w:hyperlink>
+        </w:p>
+        <w:p>
+          <w:pPr>
+            <w:pStyle w:val="TOC1"/>
+            <w:tabs>
+              <w:tab w:val="right" w:leader="dot" w:pos="9016"/>
+            </w:tabs>
+            <w:rPr>
+              <w:rFonts w:eastAsiaTheme="minorEastAsia"/>
+              <w:noProof/>
+              <w:lang w:eastAsia="en-GB"/>
+            </w:rPr>
+          </w:pPr>
+          <w:hyperlink w:anchor="_Toc106208828" w:history="1">
+            <w:r>
+              <w:rPr>
+                <w:rStyle w:val="Hyperlink"/>
+                <w:noProof/>
+              </w:rPr>
+              <w:t>Data Dictionary</w:t>
+            </w:r>
+            <w:r>
+              <w:rPr>
+                <w:noProof/>
+                <w:webHidden/>
+              </w:rPr>
+              <w:tab/>
+            </w:r>
+            <w:r>
+              <w:rPr>
+                <w:noProof/>
+                <w:webHidden/>
+              </w:rPr>
+              <w:fldChar w:fldCharType="begin"/>
+            </w:r>
+            <w:r>
+              <w:rPr>
+                <w:noProof/>
+                <w:webHidden/>
+              </w:rPr>
+              <w:instrText xml:space="preserve"> PAGEREF _Toc106208828 \h </w:instrText>
+            </w:r>
+            <w:r>
+              <w:rPr>
+                <w:noProof/>
+                <w:webHidden/>
+              </w:rPr>
+            </w:r>
+            <w:r>
+              <w:rPr>
+                <w:noProof/>
+                <w:webHidden/>
+              </w:rPr>
+              <w:fldChar w:fldCharType="separate"/>
+            </w:r>
+            <w:r>
+              <w:rPr>
+                <w:noProof/>
+                <w:webHidden/>
+              </w:rPr>
+              <w:t>4</w:t>
+            </w:r>
+            <w:r>
+              <w:rPr>
+                <w:noProof/>
+                <w:webHidden/>
+              </w:rPr>
+              <w:fldChar w:fldCharType="end"/>
+            </w:r>
+          </w:hyperlink>
+        </w:p>
+        <w:p>
+          <w:pPr>
+            <w:pStyle w:val="TOC1"/>
+            <w:tabs>
+              <w:tab w:val="right" w:leader="dot" w:pos="9016"/>
+            </w:tabs>
+            <w:rPr>
+              <w:rFonts w:eastAsiaTheme="minorEastAsia"/>
+              <w:noProof/>
+              <w:lang w:eastAsia="en-GB"/>
+            </w:rPr>
+          </w:pPr>
+          <w:hyperlink w:anchor="_Toc106208829" w:history="1">
+            <w:r>
+              <w:rPr>
+                <w:rStyle w:val="Hyperlink"/>
+                <w:noProof/>
+              </w:rPr>
+              <w:t>Exploratory Analysis</w:t>
+            </w:r>
+            <w:r>
+              <w:rPr>
+                <w:noProof/>
+                <w:webHidden/>
+              </w:rPr>
+              <w:tab/>
+            </w:r>
+            <w:r>
+              <w:rPr>
+                <w:noProof/>
+                <w:webHidden/>
+              </w:rPr>
+              <w:fldChar w:fldCharType="begin"/>
+            </w:r>
+            <w:r>
+              <w:rPr>
+                <w:noProof/>
+                <w:webHidden/>
+              </w:rPr>
+              <w:instrText xml:space="preserve"> PAGEREF _Toc106208829 \h </w:instrText>
+            </w:r>
+            <w:r>
+              <w:rPr>
+                <w:noProof/>
+                <w:webHidden/>
+              </w:rPr>
+            </w:r>
+            <w:r>
+              <w:rPr>
+                <w:noProof/>
+                <w:webHidden/>
+              </w:rPr>
+              <w:fldChar w:fldCharType="separate"/>
+            </w:r>
+            <w:r>
+              <w:rPr>
+                <w:noProof/>
+                <w:webHidden/>
+              </w:rPr>
+              <w:t>8</w:t>
+            </w:r>
+            <w:r>
+              <w:rPr>
+                <w:noProof/>
+                <w:webHidden/>
+              </w:rPr>
+              <w:fldChar w:fldCharType="end"/>
+            </w:r>
+          </w:hyperlink>
+        </w:p>
+        <w:p>
+          <w:pPr>
+            <w:pStyle w:val="TOC2"/>
+            <w:tabs>
+              <w:tab w:val="right" w:leader="dot" w:pos="9016"/>
+            </w:tabs>
+            <w:rPr>
+              <w:noProof/>
+            </w:rPr>
+          </w:pPr>
+          <w:hyperlink w:anchor="_Toc106208830" w:history="1">
+            <w:r>
+              <w:rPr>
+                <w:rStyle w:val="Hyperlink"/>
+                <w:noProof/>
+              </w:rPr>
+              <w:t>xValue Model</w:t>
+            </w:r>
+            <w:r>
+              <w:rPr>
+                <w:noProof/>
+                <w:webHidden/>
+              </w:rPr>
+              <w:tab/>
+            </w:r>
+            <w:r>
+              <w:rPr>
+                <w:noProof/>
+                <w:webHidden/>
+              </w:rPr>
+              <w:fldChar w:fldCharType="begin"/>
+            </w:r>
+            <w:r>
+              <w:rPr>
+                <w:noProof/>
+                <w:webHidden/>
+              </w:rPr>
+              <w:instrText xml:space="preserve"> PAGEREF _Toc106208830 \h </w:instrText>
+            </w:r>
+            <w:r>
+              <w:rPr>
+                <w:noProof/>
+                <w:webHidden/>
+              </w:rPr>
+            </w:r>
+            <w:r>
+              <w:rPr>
+                <w:noProof/>
+                <w:webHidden/>
+              </w:rPr>
+              <w:fldChar w:fldCharType="separate"/>
+            </w:r>
+            <w:r>
+              <w:rPr>
+                <w:noProof/>
+                <w:webHidden/>
+              </w:rPr>
+              <w:t>8</w:t>
             </w:r>
             <w:r>
               <w:rPr>
@@ -244,7 +794,7 @@
       <w:pPr>
         <w:pStyle w:val="Heading1"/>
       </w:pPr>
-      <w:bookmarkStart w:id="0" w:name="_Toc105779336"/>
+      <w:bookmarkStart w:id="0" w:name="_Toc106208822"/>
       <w:r>
         <w:t>What we are trying to model</w:t>
       </w:r>
@@ -256,34 +806,13 @@
       </w:pPr>
       <w:r>
         <w:br/>
-        <w:t xml:space="preserve">Pull the superset joined data together using </w:t>
-      </w:r>
-      <w:proofErr w:type="spellStart"/>
-      <w:r>
-        <w:t>datautils</w:t>
-      </w:r>
-      <w:proofErr w:type="spellEnd"/>
-      <w:r>
-        <w:t>.</w:t>
+        <w:t>Pull the superset joined data together using datautils.</w:t>
       </w:r>
       <w:r>
-        <w:t xml:space="preserve"> </w:t>
+        <w:t xml:space="preserve"> get_gw_pl_superset</w:t>
       </w:r>
-      <w:proofErr w:type="spellStart"/>
       <w:r>
-        <w:t>get_gw_pl_</w:t>
-      </w:r>
-      <w:proofErr w:type="gramStart"/>
-      <w:r>
-        <w:t>superset</w:t>
-      </w:r>
-      <w:proofErr w:type="spellEnd"/>
-      <w:r>
-        <w:t>(</w:t>
-      </w:r>
-      <w:proofErr w:type="gramEnd"/>
-      <w:r>
-        <w:t>)</w:t>
+        <w:t>()</w:t>
       </w:r>
     </w:p>
     <w:p>
@@ -295,9 +824,11 @@
       <w:pPr>
         <w:pStyle w:val="Heading2"/>
       </w:pPr>
+      <w:bookmarkStart w:id="1" w:name="_Toc106208823"/>
       <w:r>
         <w:t>Expected Points</w:t>
       </w:r>
+      <w:bookmarkEnd w:id="1"/>
     </w:p>
     <w:p>
       <w:pPr>
@@ -307,26 +838,10 @@
         <w:t xml:space="preserve">The dependent variable is </w:t>
       </w:r>
       <w:r>
-        <w:t>‘</w:t>
-      </w:r>
-      <w:proofErr w:type="spellStart"/>
-      <w:r>
-        <w:t>total_points_gw</w:t>
-      </w:r>
-      <w:proofErr w:type="spellEnd"/>
-      <w:r>
-        <w:t>’</w:t>
+        <w:t>‘total_points_gw’</w:t>
       </w:r>
       <w:r>
-        <w:t xml:space="preserve">, also a separate model will be required to predict total value &lt;field required here&gt; - so we can try and figure out who is under and </w:t>
-      </w:r>
-      <w:proofErr w:type="spellStart"/>
-      <w:r>
-        <w:t>over valued</w:t>
-      </w:r>
-      <w:proofErr w:type="spellEnd"/>
-      <w:r>
-        <w:t xml:space="preserve"> and trade accordingly.</w:t>
+        <w:t>, also a separate model will be required to predict total value &lt;field required here&gt; - so we can try and figure out who is under and over valued and trade accordingly.</w:t>
       </w:r>
     </w:p>
     <w:p>
@@ -339,15 +854,7 @@
         <w:pStyle w:val="NoSpacing"/>
       </w:pPr>
       <w:r>
-        <w:t>There are two datasets. The “player aggregate data” (which is currently already pulled as part of the superset, and the “</w:t>
-      </w:r>
-      <w:proofErr w:type="spellStart"/>
-      <w:r>
-        <w:t>understat</w:t>
-      </w:r>
-      <w:proofErr w:type="spellEnd"/>
-      <w:r>
-        <w:t xml:space="preserve"> summary data” which is not.</w:t>
+        <w:t>There are two datasets. The “player aggregate data” (which is currently already pulled as part of the superset, and the “understat summary data” which is not.</w:t>
       </w:r>
     </w:p>
     <w:p>
@@ -360,15 +867,7 @@
         <w:pStyle w:val="NoSpacing"/>
       </w:pPr>
       <w:r>
-        <w:t xml:space="preserve">There are a lot of </w:t>
-      </w:r>
-      <w:proofErr w:type="spellStart"/>
-      <w:r>
-        <w:t>gameweek</w:t>
-      </w:r>
-      <w:proofErr w:type="spellEnd"/>
-      <w:r>
-        <w:t>-level datapoints which could be used to model this – there is a table below in the below section which looks at the inputs.</w:t>
+        <w:t>There are a lot of gameweek-level datapoints which could be used to model this – there is a table below in the below section which looks at the inputs.</w:t>
       </w:r>
     </w:p>
     <w:p>
@@ -380,21 +879,8 @@
       <w:pPr>
         <w:pStyle w:val="NoSpacing"/>
       </w:pPr>
-      <w:proofErr w:type="spellStart"/>
       <w:r>
-        <w:t>Understats</w:t>
-      </w:r>
-      <w:proofErr w:type="spellEnd"/>
-      <w:r>
-        <w:t xml:space="preserve"> are done on an aggregate level but there is a </w:t>
-      </w:r>
-      <w:proofErr w:type="gramStart"/>
-      <w:r>
-        <w:t>week by week</w:t>
-      </w:r>
-      <w:proofErr w:type="gramEnd"/>
-      <w:r>
-        <w:t xml:space="preserve"> breakdown when you access the csv file named after the specific player (which goes back very far, as long as each player is in the PL). </w:t>
+        <w:t xml:space="preserve">Understats are done on an aggregate level but there is a week by week breakdown when you access the csv file named after the specific player (which goes back very far, as long as each player is in the PL). </w:t>
       </w:r>
     </w:p>
     <w:p>
@@ -406,9 +892,11 @@
       <w:pPr>
         <w:pStyle w:val="Heading2"/>
       </w:pPr>
+      <w:bookmarkStart w:id="2" w:name="_Toc106208824"/>
       <w:r>
         <w:t>Player Value</w:t>
       </w:r>
+      <w:bookmarkEnd w:id="2"/>
     </w:p>
     <w:p>
       <w:pPr>
@@ -423,9 +911,11 @@
       <w:pPr>
         <w:pStyle w:val="Heading2"/>
       </w:pPr>
+      <w:bookmarkStart w:id="3" w:name="_Toc106208825"/>
       <w:r>
         <w:t>Goalkeeper Model</w:t>
       </w:r>
+      <w:bookmarkEnd w:id="3"/>
     </w:p>
     <w:p>
       <w:pPr>
@@ -445,15 +935,7 @@
         <w:t xml:space="preserve"> for goalkeepers.</w:t>
       </w:r>
       <w:r>
-        <w:t xml:space="preserve"> There </w:t>
-      </w:r>
-      <w:proofErr w:type="gramStart"/>
-      <w:r>
-        <w:t>may  need</w:t>
-      </w:r>
-      <w:proofErr w:type="gramEnd"/>
-      <w:r>
-        <w:t xml:space="preserve"> to be a separate model for Defenders. Not sure if this is to be lumped in with the GK model?</w:t>
+        <w:t xml:space="preserve"> There may  need to be a separate model for Defenders. Not sure if this is to be lumped in with the GK model?</w:t>
       </w:r>
     </w:p>
     <w:p>
@@ -465,24 +947,18 @@
       <w:pPr>
         <w:pStyle w:val="Heading2"/>
       </w:pPr>
+      <w:bookmarkStart w:id="4" w:name="_Toc106208826"/>
       <w:r>
         <w:t>Defender Model</w:t>
       </w:r>
+      <w:bookmarkEnd w:id="4"/>
     </w:p>
     <w:p>
       <w:pPr>
         <w:pStyle w:val="NoSpacing"/>
       </w:pPr>
       <w:r>
-        <w:t xml:space="preserve">There is very little correlation between the datapoints selected for the </w:t>
-      </w:r>
-      <w:proofErr w:type="spellStart"/>
-      <w:r>
-        <w:t>xPoints</w:t>
-      </w:r>
-      <w:proofErr w:type="spellEnd"/>
-      <w:r>
-        <w:t xml:space="preserve"> model which applies to defenders in the same way they do for midfielders and forwards. Some thought is going to have to be put into this.</w:t>
+        <w:t>There is very little correlation between the datapoints selected for the xPoints model which applies to defenders in the same way they do for midfielders and forwards. Some thought is going to have to be put into this.</w:t>
       </w:r>
     </w:p>
     <w:p>
@@ -494,9 +970,11 @@
       <w:pPr>
         <w:pStyle w:val="Heading2"/>
       </w:pPr>
+      <w:bookmarkStart w:id="5" w:name="_Toc106208827"/>
       <w:r>
         <w:t>Multiple Model Considerations</w:t>
       </w:r>
+      <w:bookmarkEnd w:id="5"/>
     </w:p>
     <w:p>
       <w:pPr>
@@ -519,61 +997,34 @@
     </w:p>
     <w:p>
       <w:pPr>
-        <w:pStyle w:val="Heading1"/>
+        <w:pStyle w:val="Heading2"/>
       </w:pPr>
       <w:r>
         <w:lastRenderedPageBreak/>
-        <w:t>Data Dictionary</w:t>
+        <w:t>FDR Modelling</w:t>
       </w:r>
     </w:p>
     <w:p>
-      <w:proofErr w:type="spellStart"/>
+      <w:pPr>
+        <w:pStyle w:val="NoSpacing"/>
+      </w:pPr>
       <w:r>
-        <w:t>DataHelper</w:t>
+        <w:t>This is going to have to replace the massive amount of columns “team” and “opposition team” does. Big time dimensionality reduction necessary here.</w:t>
       </w:r>
-      <w:proofErr w:type="spellEnd"/>
+    </w:p>
+    <w:p>
+      <w:pPr>
+        <w:pStyle w:val="Heading1"/>
+      </w:pPr>
+      <w:bookmarkStart w:id="6" w:name="_Toc106208828"/>
       <w:r>
-        <w:t xml:space="preserve"> has a function called </w:t>
+        <w:t>Data Dictionary</w:t>
       </w:r>
-      <w:proofErr w:type="spellStart"/>
+      <w:bookmarkEnd w:id="6"/>
+    </w:p>
+    <w:p>
       <w:r>
-        <w:t>get_gw_pl_us_</w:t>
-      </w:r>
-      <w:proofErr w:type="gramStart"/>
-      <w:r>
-        <w:t>superset</w:t>
-      </w:r>
-      <w:proofErr w:type="spellEnd"/>
-      <w:r>
-        <w:t>(</w:t>
-      </w:r>
-      <w:proofErr w:type="gramEnd"/>
-      <w:r>
-        <w:t xml:space="preserve">) which has a </w:t>
-      </w:r>
-      <w:proofErr w:type="spellStart"/>
-      <w:r>
-        <w:t>gameweek</w:t>
-      </w:r>
-      <w:proofErr w:type="spellEnd"/>
-      <w:r>
-        <w:t xml:space="preserve">-level breakdown. This will be used to model the expected points output on the back of </w:t>
-      </w:r>
-      <w:proofErr w:type="spellStart"/>
-      <w:r>
-        <w:t>xG</w:t>
-      </w:r>
-      <w:proofErr w:type="spellEnd"/>
-      <w:r>
-        <w:t xml:space="preserve">, </w:t>
-      </w:r>
-      <w:proofErr w:type="spellStart"/>
-      <w:r>
-        <w:t>xA</w:t>
-      </w:r>
-      <w:proofErr w:type="spellEnd"/>
-      <w:r>
-        <w:t xml:space="preserve">, whatever else. </w:t>
+        <w:t xml:space="preserve">DataHelper has a function called get_gw_pl_us_superset() which has a gameweek-level breakdown. This will be used to model the expected points output on the back of xG, xA, whatever else. </w:t>
       </w:r>
       <w:r>
         <w:t>Rows in blue would be good for reports and visualisations.</w:t>
@@ -682,21 +1133,12 @@
                 <w:lang w:eastAsia="en-GB"/>
               </w:rPr>
             </w:pPr>
-            <w:proofErr w:type="spellStart"/>
-            <w:r>
-              <w:rPr>
-                <w:rFonts w:ascii="Calibri" w:eastAsia="Times New Roman" w:hAnsi="Calibri" w:cs="Calibri"/>
-                <w:lang w:eastAsia="en-GB"/>
-              </w:rPr>
-              <w:t>XPoints</w:t>
-            </w:r>
-            <w:proofErr w:type="spellEnd"/>
-            <w:r>
-              <w:rPr>
-                <w:rFonts w:ascii="Calibri" w:eastAsia="Times New Roman" w:hAnsi="Calibri" w:cs="Calibri"/>
-                <w:lang w:eastAsia="en-GB"/>
-              </w:rPr>
-              <w:t xml:space="preserve"> Model</w:t>
+            <w:r>
+              <w:rPr>
+                <w:rFonts w:ascii="Calibri" w:eastAsia="Times New Roman" w:hAnsi="Calibri" w:cs="Calibri"/>
+                <w:lang w:eastAsia="en-GB"/>
+              </w:rPr>
+              <w:t>XPoints Model</w:t>
             </w:r>
           </w:p>
         </w:tc>
@@ -821,7 +1263,6 @@
                 <w:lang w:eastAsia="en-GB"/>
               </w:rPr>
             </w:pPr>
-            <w:proofErr w:type="spellStart"/>
             <w:r>
               <w:rPr>
                 <w:rFonts w:ascii="Calibri" w:eastAsia="Times New Roman" w:hAnsi="Calibri" w:cs="Calibri"/>
@@ -830,7 +1271,6 @@
               </w:rPr>
               <w:t>player_id</w:t>
             </w:r>
-            <w:proofErr w:type="spellEnd"/>
           </w:p>
         </w:tc>
         <w:tc>
@@ -1021,7 +1461,6 @@
                 <w:lang w:eastAsia="en-GB"/>
               </w:rPr>
             </w:pPr>
-            <w:proofErr w:type="spellStart"/>
             <w:r>
               <w:rPr>
                 <w:rFonts w:ascii="Calibri" w:eastAsia="Times New Roman" w:hAnsi="Calibri" w:cs="Calibri"/>
@@ -1030,49 +1469,38 @@
               </w:rPr>
               <w:t>player_name_us</w:t>
             </w:r>
-            <w:proofErr w:type="spellEnd"/>
-          </w:p>
-        </w:tc>
-        <w:tc>
-          <w:tcPr>
-            <w:tcW w:w="833" w:type="pct"/>
-            <w:tcBorders>
-              <w:top w:val="nil"/>
-              <w:left w:val="nil"/>
-              <w:bottom w:val="single" w:sz="8" w:space="0" w:color="auto"/>
-              <w:right w:val="single" w:sz="8" w:space="0" w:color="auto"/>
-            </w:tcBorders>
-            <w:shd w:val="clear" w:color="auto" w:fill="auto"/>
-            <w:vAlign w:val="center"/>
-            <w:hideMark/>
-          </w:tcPr>
-          <w:p>
-            <w:pPr>
-              <w:spacing w:after="0" w:line="240" w:lineRule="auto"/>
-              <w:rPr>
-                <w:rFonts w:ascii="Calibri" w:eastAsia="Times New Roman" w:hAnsi="Calibri" w:cs="Calibri"/>
-                <w:color w:val="000000"/>
-                <w:lang w:eastAsia="en-GB"/>
-              </w:rPr>
-            </w:pPr>
-            <w:r>
-              <w:rPr>
-                <w:rFonts w:ascii="Calibri" w:eastAsia="Times New Roman" w:hAnsi="Calibri" w:cs="Calibri"/>
-                <w:color w:val="000000"/>
-                <w:lang w:eastAsia="en-GB"/>
-              </w:rPr>
-              <w:t xml:space="preserve">Player name in </w:t>
-            </w:r>
-            <w:proofErr w:type="spellStart"/>
-            <w:r>
-              <w:rPr>
-                <w:rFonts w:ascii="Calibri" w:eastAsia="Times New Roman" w:hAnsi="Calibri" w:cs="Calibri"/>
-                <w:color w:val="000000"/>
-                <w:lang w:eastAsia="en-GB"/>
-              </w:rPr>
-              <w:t>understats</w:t>
-            </w:r>
-            <w:proofErr w:type="spellEnd"/>
+          </w:p>
+        </w:tc>
+        <w:tc>
+          <w:tcPr>
+            <w:tcW w:w="833" w:type="pct"/>
+            <w:tcBorders>
+              <w:top w:val="nil"/>
+              <w:left w:val="nil"/>
+              <w:bottom w:val="single" w:sz="8" w:space="0" w:color="auto"/>
+              <w:right w:val="single" w:sz="8" w:space="0" w:color="auto"/>
+            </w:tcBorders>
+            <w:shd w:val="clear" w:color="auto" w:fill="auto"/>
+            <w:vAlign w:val="center"/>
+            <w:hideMark/>
+          </w:tcPr>
+          <w:p>
+            <w:pPr>
+              <w:spacing w:after="0" w:line="240" w:lineRule="auto"/>
+              <w:rPr>
+                <w:rFonts w:ascii="Calibri" w:eastAsia="Times New Roman" w:hAnsi="Calibri" w:cs="Calibri"/>
+                <w:color w:val="000000"/>
+                <w:lang w:eastAsia="en-GB"/>
+              </w:rPr>
+            </w:pPr>
+            <w:r>
+              <w:rPr>
+                <w:rFonts w:ascii="Calibri" w:eastAsia="Times New Roman" w:hAnsi="Calibri" w:cs="Calibri"/>
+                <w:color w:val="000000"/>
+                <w:lang w:eastAsia="en-GB"/>
+              </w:rPr>
+              <w:t>Player name in understats</w:t>
+            </w:r>
           </w:p>
         </w:tc>
         <w:tc>
@@ -1627,7 +2055,6 @@
                 <w:lang w:eastAsia="en-GB"/>
               </w:rPr>
             </w:pPr>
-            <w:proofErr w:type="spellStart"/>
             <w:r>
               <w:rPr>
                 <w:rFonts w:ascii="Calibri" w:eastAsia="Times New Roman" w:hAnsi="Calibri" w:cs="Calibri"/>
@@ -1636,7 +2063,6 @@
               </w:rPr>
               <w:t>xG</w:t>
             </w:r>
-            <w:proofErr w:type="spellEnd"/>
           </w:p>
         </w:tc>
         <w:tc>
@@ -2063,25 +2489,7 @@
                 <w:color w:val="000000"/>
                 <w:lang w:eastAsia="en-GB"/>
               </w:rPr>
-              <w:t>Position (</w:t>
-            </w:r>
-            <w:proofErr w:type="spellStart"/>
-            <w:r>
-              <w:rPr>
-                <w:rFonts w:ascii="Calibri" w:eastAsia="Times New Roman" w:hAnsi="Calibri" w:cs="Calibri"/>
-                <w:color w:val="000000"/>
-                <w:lang w:eastAsia="en-GB"/>
-              </w:rPr>
-              <w:t>understats</w:t>
-            </w:r>
-            <w:proofErr w:type="spellEnd"/>
-            <w:r>
-              <w:rPr>
-                <w:rFonts w:ascii="Calibri" w:eastAsia="Times New Roman" w:hAnsi="Calibri" w:cs="Calibri"/>
-                <w:color w:val="000000"/>
-                <w:lang w:eastAsia="en-GB"/>
-              </w:rPr>
-              <w:t>)</w:t>
+              <w:t>Position (understats)</w:t>
             </w:r>
           </w:p>
         </w:tc>
@@ -2241,7 +2649,6 @@
                 <w:lang w:eastAsia="en-GB"/>
               </w:rPr>
             </w:pPr>
-            <w:proofErr w:type="spellStart"/>
             <w:r>
               <w:rPr>
                 <w:rFonts w:ascii="Calibri" w:eastAsia="Times New Roman" w:hAnsi="Calibri" w:cs="Calibri"/>
@@ -2250,7 +2657,6 @@
               </w:rPr>
               <w:t>h_team</w:t>
             </w:r>
-            <w:proofErr w:type="spellEnd"/>
           </w:p>
         </w:tc>
         <w:tc>
@@ -2441,7 +2847,6 @@
                 <w:lang w:eastAsia="en-GB"/>
               </w:rPr>
             </w:pPr>
-            <w:proofErr w:type="spellStart"/>
             <w:r>
               <w:rPr>
                 <w:rFonts w:ascii="Calibri" w:eastAsia="Times New Roman" w:hAnsi="Calibri" w:cs="Calibri"/>
@@ -2450,7 +2855,6 @@
               </w:rPr>
               <w:t>a_team</w:t>
             </w:r>
-            <w:proofErr w:type="spellEnd"/>
           </w:p>
         </w:tc>
         <w:tc>
@@ -2641,7 +3045,6 @@
                 <w:lang w:eastAsia="en-GB"/>
               </w:rPr>
             </w:pPr>
-            <w:proofErr w:type="spellStart"/>
             <w:r>
               <w:rPr>
                 <w:rFonts w:ascii="Calibri" w:eastAsia="Times New Roman" w:hAnsi="Calibri" w:cs="Calibri"/>
@@ -2650,7 +3053,6 @@
               </w:rPr>
               <w:t>h_goals</w:t>
             </w:r>
-            <w:proofErr w:type="spellEnd"/>
           </w:p>
         </w:tc>
         <w:tc>
@@ -2841,7 +3243,6 @@
                 <w:lang w:eastAsia="en-GB"/>
               </w:rPr>
             </w:pPr>
-            <w:proofErr w:type="spellStart"/>
             <w:r>
               <w:rPr>
                 <w:rFonts w:ascii="Calibri" w:eastAsia="Times New Roman" w:hAnsi="Calibri" w:cs="Calibri"/>
@@ -2850,7 +3251,6 @@
               </w:rPr>
               <w:t>a_goals</w:t>
             </w:r>
-            <w:proofErr w:type="spellEnd"/>
           </w:p>
         </w:tc>
         <w:tc>
@@ -3635,7 +4035,6 @@
                 <w:lang w:eastAsia="en-GB"/>
               </w:rPr>
             </w:pPr>
-            <w:proofErr w:type="spellStart"/>
             <w:r>
               <w:rPr>
                 <w:rFonts w:ascii="Calibri" w:eastAsia="Times New Roman" w:hAnsi="Calibri" w:cs="Calibri"/>
@@ -3644,7 +4043,6 @@
               </w:rPr>
               <w:t>roster_id</w:t>
             </w:r>
-            <w:proofErr w:type="spellEnd"/>
           </w:p>
         </w:tc>
         <w:tc>
@@ -3835,7 +4233,6 @@
                 <w:lang w:eastAsia="en-GB"/>
               </w:rPr>
             </w:pPr>
-            <w:proofErr w:type="spellStart"/>
             <w:r>
               <w:rPr>
                 <w:rFonts w:ascii="Calibri" w:eastAsia="Times New Roman" w:hAnsi="Calibri" w:cs="Calibri"/>
@@ -3844,7 +4241,6 @@
               </w:rPr>
               <w:t>xA</w:t>
             </w:r>
-            <w:proofErr w:type="spellEnd"/>
           </w:p>
         </w:tc>
         <w:tc>
@@ -4035,7 +4431,6 @@
                 <w:lang w:eastAsia="en-GB"/>
               </w:rPr>
             </w:pPr>
-            <w:proofErr w:type="spellStart"/>
             <w:r>
               <w:rPr>
                 <w:rFonts w:ascii="Calibri" w:eastAsia="Times New Roman" w:hAnsi="Calibri" w:cs="Calibri"/>
@@ -4044,49 +4439,38 @@
               </w:rPr>
               <w:t>assists_us</w:t>
             </w:r>
-            <w:proofErr w:type="spellEnd"/>
-          </w:p>
-        </w:tc>
-        <w:tc>
-          <w:tcPr>
-            <w:tcW w:w="833" w:type="pct"/>
-            <w:tcBorders>
-              <w:top w:val="nil"/>
-              <w:left w:val="nil"/>
-              <w:bottom w:val="single" w:sz="8" w:space="0" w:color="auto"/>
-              <w:right w:val="single" w:sz="8" w:space="0" w:color="auto"/>
-            </w:tcBorders>
-            <w:shd w:val="clear" w:color="auto" w:fill="auto"/>
-            <w:vAlign w:val="center"/>
-            <w:hideMark/>
-          </w:tcPr>
-          <w:p>
-            <w:pPr>
-              <w:spacing w:after="0" w:line="240" w:lineRule="auto"/>
-              <w:rPr>
-                <w:rFonts w:ascii="Calibri" w:eastAsia="Times New Roman" w:hAnsi="Calibri" w:cs="Calibri"/>
-                <w:color w:val="000000"/>
-                <w:lang w:eastAsia="en-GB"/>
-              </w:rPr>
-            </w:pPr>
-            <w:r>
-              <w:rPr>
-                <w:rFonts w:ascii="Calibri" w:eastAsia="Times New Roman" w:hAnsi="Calibri" w:cs="Calibri"/>
-                <w:color w:val="000000"/>
-                <w:lang w:eastAsia="en-GB"/>
-              </w:rPr>
-              <w:t xml:space="preserve">Assists, </w:t>
-            </w:r>
-            <w:proofErr w:type="spellStart"/>
-            <w:r>
-              <w:rPr>
-                <w:rFonts w:ascii="Calibri" w:eastAsia="Times New Roman" w:hAnsi="Calibri" w:cs="Calibri"/>
-                <w:color w:val="000000"/>
-                <w:lang w:eastAsia="en-GB"/>
-              </w:rPr>
-              <w:t>understats</w:t>
-            </w:r>
-            <w:proofErr w:type="spellEnd"/>
+          </w:p>
+        </w:tc>
+        <w:tc>
+          <w:tcPr>
+            <w:tcW w:w="833" w:type="pct"/>
+            <w:tcBorders>
+              <w:top w:val="nil"/>
+              <w:left w:val="nil"/>
+              <w:bottom w:val="single" w:sz="8" w:space="0" w:color="auto"/>
+              <w:right w:val="single" w:sz="8" w:space="0" w:color="auto"/>
+            </w:tcBorders>
+            <w:shd w:val="clear" w:color="auto" w:fill="auto"/>
+            <w:vAlign w:val="center"/>
+            <w:hideMark/>
+          </w:tcPr>
+          <w:p>
+            <w:pPr>
+              <w:spacing w:after="0" w:line="240" w:lineRule="auto"/>
+              <w:rPr>
+                <w:rFonts w:ascii="Calibri" w:eastAsia="Times New Roman" w:hAnsi="Calibri" w:cs="Calibri"/>
+                <w:color w:val="000000"/>
+                <w:lang w:eastAsia="en-GB"/>
+              </w:rPr>
+            </w:pPr>
+            <w:r>
+              <w:rPr>
+                <w:rFonts w:ascii="Calibri" w:eastAsia="Times New Roman" w:hAnsi="Calibri" w:cs="Calibri"/>
+                <w:color w:val="000000"/>
+                <w:lang w:eastAsia="en-GB"/>
+              </w:rPr>
+              <w:t>Assists, understats</w:t>
+            </w:r>
           </w:p>
         </w:tc>
         <w:tc>
@@ -4245,7 +4629,6 @@
                 <w:lang w:eastAsia="en-GB"/>
               </w:rPr>
             </w:pPr>
-            <w:proofErr w:type="spellStart"/>
             <w:r>
               <w:rPr>
                 <w:rFonts w:ascii="Calibri" w:eastAsia="Times New Roman" w:hAnsi="Calibri" w:cs="Calibri"/>
@@ -4254,7 +4637,6 @@
               </w:rPr>
               <w:t>key_passes</w:t>
             </w:r>
-            <w:proofErr w:type="spellEnd"/>
           </w:p>
         </w:tc>
         <w:tc>
@@ -4445,7 +4827,6 @@
                 <w:lang w:eastAsia="en-GB"/>
               </w:rPr>
             </w:pPr>
-            <w:proofErr w:type="spellStart"/>
             <w:r>
               <w:rPr>
                 <w:rFonts w:ascii="Calibri" w:eastAsia="Times New Roman" w:hAnsi="Calibri" w:cs="Calibri"/>
@@ -4454,7 +4835,6 @@
               </w:rPr>
               <w:t>npg</w:t>
             </w:r>
-            <w:proofErr w:type="spellEnd"/>
           </w:p>
         </w:tc>
         <w:tc>
@@ -4645,7 +5025,6 @@
                 <w:lang w:eastAsia="en-GB"/>
               </w:rPr>
             </w:pPr>
-            <w:proofErr w:type="spellStart"/>
             <w:r>
               <w:rPr>
                 <w:rFonts w:ascii="Calibri" w:eastAsia="Times New Roman" w:hAnsi="Calibri" w:cs="Calibri"/>
@@ -4654,49 +5033,38 @@
               </w:rPr>
               <w:t>npxG</w:t>
             </w:r>
-            <w:proofErr w:type="spellEnd"/>
-          </w:p>
-        </w:tc>
-        <w:tc>
-          <w:tcPr>
-            <w:tcW w:w="833" w:type="pct"/>
-            <w:tcBorders>
-              <w:top w:val="nil"/>
-              <w:left w:val="nil"/>
-              <w:bottom w:val="single" w:sz="8" w:space="0" w:color="auto"/>
-              <w:right w:val="single" w:sz="8" w:space="0" w:color="auto"/>
-            </w:tcBorders>
-            <w:shd w:val="clear" w:color="auto" w:fill="auto"/>
-            <w:vAlign w:val="center"/>
-            <w:hideMark/>
-          </w:tcPr>
-          <w:p>
-            <w:pPr>
-              <w:spacing w:after="0" w:line="240" w:lineRule="auto"/>
-              <w:rPr>
-                <w:rFonts w:ascii="Calibri" w:eastAsia="Times New Roman" w:hAnsi="Calibri" w:cs="Calibri"/>
-                <w:color w:val="000000"/>
-                <w:lang w:eastAsia="en-GB"/>
-              </w:rPr>
-            </w:pPr>
-            <w:r>
-              <w:rPr>
-                <w:rFonts w:ascii="Calibri" w:eastAsia="Times New Roman" w:hAnsi="Calibri" w:cs="Calibri"/>
-                <w:color w:val="000000"/>
-                <w:lang w:eastAsia="en-GB"/>
-              </w:rPr>
-              <w:t xml:space="preserve">Non penalty goals </w:t>
-            </w:r>
-            <w:proofErr w:type="spellStart"/>
-            <w:r>
-              <w:rPr>
-                <w:rFonts w:ascii="Calibri" w:eastAsia="Times New Roman" w:hAnsi="Calibri" w:cs="Calibri"/>
-                <w:color w:val="000000"/>
-                <w:lang w:eastAsia="en-GB"/>
-              </w:rPr>
-              <w:t>xG</w:t>
-            </w:r>
-            <w:proofErr w:type="spellEnd"/>
+          </w:p>
+        </w:tc>
+        <w:tc>
+          <w:tcPr>
+            <w:tcW w:w="833" w:type="pct"/>
+            <w:tcBorders>
+              <w:top w:val="nil"/>
+              <w:left w:val="nil"/>
+              <w:bottom w:val="single" w:sz="8" w:space="0" w:color="auto"/>
+              <w:right w:val="single" w:sz="8" w:space="0" w:color="auto"/>
+            </w:tcBorders>
+            <w:shd w:val="clear" w:color="auto" w:fill="auto"/>
+            <w:vAlign w:val="center"/>
+            <w:hideMark/>
+          </w:tcPr>
+          <w:p>
+            <w:pPr>
+              <w:spacing w:after="0" w:line="240" w:lineRule="auto"/>
+              <w:rPr>
+                <w:rFonts w:ascii="Calibri" w:eastAsia="Times New Roman" w:hAnsi="Calibri" w:cs="Calibri"/>
+                <w:color w:val="000000"/>
+                <w:lang w:eastAsia="en-GB"/>
+              </w:rPr>
+            </w:pPr>
+            <w:r>
+              <w:rPr>
+                <w:rFonts w:ascii="Calibri" w:eastAsia="Times New Roman" w:hAnsi="Calibri" w:cs="Calibri"/>
+                <w:color w:val="000000"/>
+                <w:lang w:eastAsia="en-GB"/>
+              </w:rPr>
+              <w:t>Non penalty goals xG</w:t>
+            </w:r>
           </w:p>
         </w:tc>
         <w:tc>
@@ -4855,7 +5223,6 @@
                 <w:lang w:eastAsia="en-GB"/>
               </w:rPr>
             </w:pPr>
-            <w:proofErr w:type="spellStart"/>
             <w:r>
               <w:rPr>
                 <w:rFonts w:ascii="Calibri" w:eastAsia="Times New Roman" w:hAnsi="Calibri" w:cs="Calibri"/>
@@ -4865,7 +5232,6 @@
               <w:lastRenderedPageBreak/>
               <w:t>xGChain</w:t>
             </w:r>
-            <w:proofErr w:type="spellEnd"/>
           </w:p>
         </w:tc>
         <w:tc>
@@ -5056,7 +5422,6 @@
                 <w:lang w:eastAsia="en-GB"/>
               </w:rPr>
             </w:pPr>
-            <w:proofErr w:type="spellStart"/>
             <w:r>
               <w:rPr>
                 <w:rFonts w:ascii="Calibri" w:eastAsia="Times New Roman" w:hAnsi="Calibri" w:cs="Calibri"/>
@@ -5065,56 +5430,37 @@
               </w:rPr>
               <w:t>xGBuildup</w:t>
             </w:r>
-            <w:proofErr w:type="spellEnd"/>
-          </w:p>
-        </w:tc>
-        <w:tc>
-          <w:tcPr>
-            <w:tcW w:w="833" w:type="pct"/>
-            <w:tcBorders>
-              <w:top w:val="nil"/>
-              <w:left w:val="nil"/>
-              <w:bottom w:val="single" w:sz="8" w:space="0" w:color="auto"/>
-              <w:right w:val="single" w:sz="8" w:space="0" w:color="auto"/>
-            </w:tcBorders>
-            <w:shd w:val="clear" w:color="auto" w:fill="auto"/>
-            <w:vAlign w:val="center"/>
-            <w:hideMark/>
-          </w:tcPr>
-          <w:p>
-            <w:pPr>
-              <w:spacing w:after="0" w:line="240" w:lineRule="auto"/>
-              <w:rPr>
-                <w:rFonts w:ascii="Calibri" w:eastAsia="Times New Roman" w:hAnsi="Calibri" w:cs="Calibri"/>
-                <w:color w:val="000000"/>
-                <w:lang w:eastAsia="en-GB"/>
-              </w:rPr>
-            </w:pPr>
-            <w:r>
-              <w:rPr>
-                <w:rFonts w:ascii="Calibri" w:eastAsia="Times New Roman" w:hAnsi="Calibri" w:cs="Calibri"/>
-                <w:color w:val="000000"/>
-                <w:lang w:eastAsia="en-GB"/>
-              </w:rPr>
-              <w:t xml:space="preserve">More focus on the </w:t>
-            </w:r>
-            <w:proofErr w:type="spellStart"/>
-            <w:r>
-              <w:rPr>
-                <w:rFonts w:ascii="Calibri" w:eastAsia="Times New Roman" w:hAnsi="Calibri" w:cs="Calibri"/>
-                <w:color w:val="000000"/>
-                <w:lang w:eastAsia="en-GB"/>
-              </w:rPr>
-              <w:t>buildup</w:t>
-            </w:r>
-            <w:proofErr w:type="spellEnd"/>
-            <w:r>
-              <w:rPr>
-                <w:rFonts w:ascii="Calibri" w:eastAsia="Times New Roman" w:hAnsi="Calibri" w:cs="Calibri"/>
-                <w:color w:val="000000"/>
-                <w:lang w:eastAsia="en-GB"/>
-              </w:rPr>
-              <w:t>. Will be good to plot reports on this but not necessarily model. Must plot.</w:t>
+          </w:p>
+        </w:tc>
+        <w:tc>
+          <w:tcPr>
+            <w:tcW w:w="833" w:type="pct"/>
+            <w:tcBorders>
+              <w:top w:val="nil"/>
+              <w:left w:val="nil"/>
+              <w:bottom w:val="single" w:sz="8" w:space="0" w:color="auto"/>
+              <w:right w:val="single" w:sz="8" w:space="0" w:color="auto"/>
+            </w:tcBorders>
+            <w:shd w:val="clear" w:color="auto" w:fill="auto"/>
+            <w:vAlign w:val="center"/>
+            <w:hideMark/>
+          </w:tcPr>
+          <w:p>
+            <w:pPr>
+              <w:spacing w:after="0" w:line="240" w:lineRule="auto"/>
+              <w:rPr>
+                <w:rFonts w:ascii="Calibri" w:eastAsia="Times New Roman" w:hAnsi="Calibri" w:cs="Calibri"/>
+                <w:color w:val="000000"/>
+                <w:lang w:eastAsia="en-GB"/>
+              </w:rPr>
+            </w:pPr>
+            <w:r>
+              <w:rPr>
+                <w:rFonts w:ascii="Calibri" w:eastAsia="Times New Roman" w:hAnsi="Calibri" w:cs="Calibri"/>
+                <w:color w:val="000000"/>
+                <w:lang w:eastAsia="en-GB"/>
+              </w:rPr>
+              <w:t>More focus on the buildup. Will be good to plot reports on this but not necessarily model. Must plot.</w:t>
             </w:r>
           </w:p>
         </w:tc>
@@ -5274,7 +5620,6 @@
                 <w:lang w:eastAsia="en-GB"/>
               </w:rPr>
             </w:pPr>
-            <w:proofErr w:type="spellStart"/>
             <w:r>
               <w:rPr>
                 <w:rFonts w:ascii="Calibri" w:eastAsia="Times New Roman" w:hAnsi="Calibri" w:cs="Calibri"/>
@@ -5283,7 +5628,6 @@
               </w:rPr>
               <w:t>player_name_pl</w:t>
             </w:r>
-            <w:proofErr w:type="spellEnd"/>
           </w:p>
         </w:tc>
         <w:tc>
@@ -5474,7 +5818,6 @@
                 <w:lang w:eastAsia="en-GB"/>
               </w:rPr>
             </w:pPr>
-            <w:proofErr w:type="spellStart"/>
             <w:r>
               <w:rPr>
                 <w:rFonts w:ascii="Calibri" w:eastAsia="Times New Roman" w:hAnsi="Calibri" w:cs="Calibri"/>
@@ -5483,7 +5826,6 @@
               </w:rPr>
               <w:t>assists_pl</w:t>
             </w:r>
-            <w:proofErr w:type="spellEnd"/>
           </w:p>
         </w:tc>
         <w:tc>
@@ -6074,7 +6416,6 @@
                 <w:lang w:eastAsia="en-GB"/>
               </w:rPr>
             </w:pPr>
-            <w:proofErr w:type="spellStart"/>
             <w:r>
               <w:rPr>
                 <w:rFonts w:ascii="Calibri" w:eastAsia="Times New Roman" w:hAnsi="Calibri" w:cs="Calibri"/>
@@ -6083,7 +6424,6 @@
               </w:rPr>
               <w:t>clean_sheets</w:t>
             </w:r>
-            <w:proofErr w:type="spellEnd"/>
           </w:p>
         </w:tc>
         <w:tc>
@@ -6869,7 +7209,6 @@
                 <w:lang w:eastAsia="en-GB"/>
               </w:rPr>
             </w:pPr>
-            <w:proofErr w:type="spellStart"/>
             <w:r>
               <w:rPr>
                 <w:rFonts w:ascii="Calibri" w:eastAsia="Times New Roman" w:hAnsi="Calibri" w:cs="Calibri"/>
@@ -6878,7 +7217,6 @@
               </w:rPr>
               <w:t>goals_conceded</w:t>
             </w:r>
-            <w:proofErr w:type="spellEnd"/>
           </w:p>
         </w:tc>
         <w:tc>
@@ -7069,7 +7407,6 @@
                 <w:lang w:eastAsia="en-GB"/>
               </w:rPr>
             </w:pPr>
-            <w:proofErr w:type="spellStart"/>
             <w:r>
               <w:rPr>
                 <w:rFonts w:ascii="Calibri" w:eastAsia="Times New Roman" w:hAnsi="Calibri" w:cs="Calibri"/>
@@ -7078,7 +7415,6 @@
               </w:rPr>
               <w:t>goals_scored</w:t>
             </w:r>
-            <w:proofErr w:type="spellEnd"/>
           </w:p>
         </w:tc>
         <w:tc>
@@ -7269,7 +7605,6 @@
                 <w:lang w:eastAsia="en-GB"/>
               </w:rPr>
             </w:pPr>
-            <w:proofErr w:type="spellStart"/>
             <w:r>
               <w:rPr>
                 <w:rFonts w:ascii="Calibri" w:eastAsia="Times New Roman" w:hAnsi="Calibri" w:cs="Calibri"/>
@@ -7278,56 +7613,37 @@
               </w:rPr>
               <w:t>ict_index</w:t>
             </w:r>
-            <w:proofErr w:type="spellEnd"/>
-          </w:p>
-        </w:tc>
-        <w:tc>
-          <w:tcPr>
-            <w:tcW w:w="833" w:type="pct"/>
-            <w:tcBorders>
-              <w:top w:val="nil"/>
-              <w:left w:val="nil"/>
-              <w:bottom w:val="single" w:sz="8" w:space="0" w:color="auto"/>
-              <w:right w:val="single" w:sz="8" w:space="0" w:color="auto"/>
-            </w:tcBorders>
-            <w:shd w:val="clear" w:color="auto" w:fill="auto"/>
-            <w:vAlign w:val="center"/>
-            <w:hideMark/>
-          </w:tcPr>
-          <w:p>
-            <w:pPr>
-              <w:spacing w:after="0" w:line="240" w:lineRule="auto"/>
-              <w:rPr>
-                <w:rFonts w:ascii="Calibri" w:eastAsia="Times New Roman" w:hAnsi="Calibri" w:cs="Calibri"/>
-                <w:color w:val="000000"/>
-                <w:lang w:eastAsia="en-GB"/>
-              </w:rPr>
-            </w:pPr>
-            <w:r>
-              <w:rPr>
-                <w:rFonts w:ascii="Calibri" w:eastAsia="Times New Roman" w:hAnsi="Calibri" w:cs="Calibri"/>
-                <w:color w:val="000000"/>
-                <w:lang w:eastAsia="en-GB"/>
-              </w:rPr>
-              <w:t xml:space="preserve">Influence, </w:t>
-            </w:r>
-            <w:proofErr w:type="gramStart"/>
-            <w:r>
-              <w:rPr>
-                <w:rFonts w:ascii="Calibri" w:eastAsia="Times New Roman" w:hAnsi="Calibri" w:cs="Calibri"/>
-                <w:color w:val="000000"/>
-                <w:lang w:eastAsia="en-GB"/>
-              </w:rPr>
-              <w:t>creativity</w:t>
-            </w:r>
-            <w:proofErr w:type="gramEnd"/>
-            <w:r>
-              <w:rPr>
-                <w:rFonts w:ascii="Calibri" w:eastAsia="Times New Roman" w:hAnsi="Calibri" w:cs="Calibri"/>
-                <w:color w:val="000000"/>
-                <w:lang w:eastAsia="en-GB"/>
-              </w:rPr>
-              <w:t xml:space="preserve"> and threat index. Would prefer these metrics separately</w:t>
+          </w:p>
+        </w:tc>
+        <w:tc>
+          <w:tcPr>
+            <w:tcW w:w="833" w:type="pct"/>
+            <w:tcBorders>
+              <w:top w:val="nil"/>
+              <w:left w:val="nil"/>
+              <w:bottom w:val="single" w:sz="8" w:space="0" w:color="auto"/>
+              <w:right w:val="single" w:sz="8" w:space="0" w:color="auto"/>
+            </w:tcBorders>
+            <w:shd w:val="clear" w:color="auto" w:fill="auto"/>
+            <w:vAlign w:val="center"/>
+            <w:hideMark/>
+          </w:tcPr>
+          <w:p>
+            <w:pPr>
+              <w:spacing w:after="0" w:line="240" w:lineRule="auto"/>
+              <w:rPr>
+                <w:rFonts w:ascii="Calibri" w:eastAsia="Times New Roman" w:hAnsi="Calibri" w:cs="Calibri"/>
+                <w:color w:val="000000"/>
+                <w:lang w:eastAsia="en-GB"/>
+              </w:rPr>
+            </w:pPr>
+            <w:r>
+              <w:rPr>
+                <w:rFonts w:ascii="Calibri" w:eastAsia="Times New Roman" w:hAnsi="Calibri" w:cs="Calibri"/>
+                <w:color w:val="000000"/>
+                <w:lang w:eastAsia="en-GB"/>
+              </w:rPr>
+              <w:t>Influence, creativity and threat index. Would prefer these metrics separately</w:t>
             </w:r>
           </w:p>
         </w:tc>
@@ -7685,7 +8001,6 @@
                 <w:lang w:eastAsia="en-GB"/>
               </w:rPr>
             </w:pPr>
-            <w:proofErr w:type="spellStart"/>
             <w:r>
               <w:rPr>
                 <w:rFonts w:ascii="Calibri" w:eastAsia="Times New Roman" w:hAnsi="Calibri" w:cs="Calibri"/>
@@ -7694,48 +8009,37 @@
               </w:rPr>
               <w:t>kickoff_time</w:t>
             </w:r>
-            <w:proofErr w:type="spellEnd"/>
-          </w:p>
-        </w:tc>
-        <w:tc>
-          <w:tcPr>
-            <w:tcW w:w="833" w:type="pct"/>
-            <w:tcBorders>
-              <w:top w:val="nil"/>
-              <w:left w:val="nil"/>
-              <w:bottom w:val="single" w:sz="8" w:space="0" w:color="auto"/>
-              <w:right w:val="single" w:sz="8" w:space="0" w:color="auto"/>
-            </w:tcBorders>
-            <w:shd w:val="clear" w:color="auto" w:fill="auto"/>
-            <w:vAlign w:val="center"/>
-            <w:hideMark/>
-          </w:tcPr>
-          <w:p>
-            <w:pPr>
-              <w:spacing w:after="0" w:line="240" w:lineRule="auto"/>
-              <w:rPr>
-                <w:rFonts w:ascii="Calibri" w:eastAsia="Times New Roman" w:hAnsi="Calibri" w:cs="Calibri"/>
-                <w:color w:val="000000"/>
-                <w:lang w:eastAsia="en-GB"/>
-              </w:rPr>
-            </w:pPr>
-            <w:proofErr w:type="spellStart"/>
-            <w:r>
-              <w:rPr>
-                <w:rFonts w:ascii="Calibri" w:eastAsia="Times New Roman" w:hAnsi="Calibri" w:cs="Calibri"/>
-                <w:color w:val="000000"/>
-                <w:lang w:eastAsia="en-GB"/>
-              </w:rPr>
-              <w:t>Kickoff</w:t>
-            </w:r>
-            <w:proofErr w:type="spellEnd"/>
-            <w:r>
-              <w:rPr>
-                <w:rFonts w:ascii="Calibri" w:eastAsia="Times New Roman" w:hAnsi="Calibri" w:cs="Calibri"/>
-                <w:color w:val="000000"/>
-                <w:lang w:eastAsia="en-GB"/>
-              </w:rPr>
-              <w:t xml:space="preserve"> time</w:t>
+          </w:p>
+        </w:tc>
+        <w:tc>
+          <w:tcPr>
+            <w:tcW w:w="833" w:type="pct"/>
+            <w:tcBorders>
+              <w:top w:val="nil"/>
+              <w:left w:val="nil"/>
+              <w:bottom w:val="single" w:sz="8" w:space="0" w:color="auto"/>
+              <w:right w:val="single" w:sz="8" w:space="0" w:color="auto"/>
+            </w:tcBorders>
+            <w:shd w:val="clear" w:color="auto" w:fill="auto"/>
+            <w:vAlign w:val="center"/>
+            <w:hideMark/>
+          </w:tcPr>
+          <w:p>
+            <w:pPr>
+              <w:spacing w:after="0" w:line="240" w:lineRule="auto"/>
+              <w:rPr>
+                <w:rFonts w:ascii="Calibri" w:eastAsia="Times New Roman" w:hAnsi="Calibri" w:cs="Calibri"/>
+                <w:color w:val="000000"/>
+                <w:lang w:eastAsia="en-GB"/>
+              </w:rPr>
+            </w:pPr>
+            <w:r>
+              <w:rPr>
+                <w:rFonts w:ascii="Calibri" w:eastAsia="Times New Roman" w:hAnsi="Calibri" w:cs="Calibri"/>
+                <w:color w:val="000000"/>
+                <w:lang w:eastAsia="en-GB"/>
+              </w:rPr>
+              <w:t>Kickoff time</w:t>
             </w:r>
           </w:p>
         </w:tc>
@@ -8093,7 +8397,6 @@
                 <w:lang w:eastAsia="en-GB"/>
               </w:rPr>
             </w:pPr>
-            <w:proofErr w:type="spellStart"/>
             <w:r>
               <w:rPr>
                 <w:rFonts w:ascii="Calibri" w:eastAsia="Times New Roman" w:hAnsi="Calibri" w:cs="Calibri"/>
@@ -8102,7 +8405,6 @@
               </w:rPr>
               <w:t>opponent_team</w:t>
             </w:r>
-            <w:proofErr w:type="spellEnd"/>
           </w:p>
         </w:tc>
         <w:tc>
@@ -8293,7 +8595,6 @@
                 <w:lang w:eastAsia="en-GB"/>
               </w:rPr>
             </w:pPr>
-            <w:proofErr w:type="spellStart"/>
             <w:r>
               <w:rPr>
                 <w:rFonts w:ascii="Calibri" w:eastAsia="Times New Roman" w:hAnsi="Calibri" w:cs="Calibri"/>
@@ -8302,7 +8603,6 @@
               </w:rPr>
               <w:t>own_goals</w:t>
             </w:r>
-            <w:proofErr w:type="spellEnd"/>
           </w:p>
         </w:tc>
         <w:tc>
@@ -8493,7 +8793,6 @@
                 <w:lang w:eastAsia="en-GB"/>
               </w:rPr>
             </w:pPr>
-            <w:proofErr w:type="spellStart"/>
             <w:r>
               <w:rPr>
                 <w:rFonts w:ascii="Calibri" w:eastAsia="Times New Roman" w:hAnsi="Calibri" w:cs="Calibri"/>
@@ -8502,7 +8801,6 @@
               </w:rPr>
               <w:t>penalties_missed</w:t>
             </w:r>
-            <w:proofErr w:type="spellEnd"/>
           </w:p>
         </w:tc>
         <w:tc>
@@ -8693,7 +8991,6 @@
                 <w:lang w:eastAsia="en-GB"/>
               </w:rPr>
             </w:pPr>
-            <w:proofErr w:type="spellStart"/>
             <w:r>
               <w:rPr>
                 <w:rFonts w:ascii="Calibri" w:eastAsia="Times New Roman" w:hAnsi="Calibri" w:cs="Calibri"/>
@@ -8702,7 +8999,6 @@
               </w:rPr>
               <w:t>penalties_saved</w:t>
             </w:r>
-            <w:proofErr w:type="spellEnd"/>
           </w:p>
         </w:tc>
         <w:tc>
@@ -8893,7 +9189,6 @@
                 <w:lang w:eastAsia="en-GB"/>
               </w:rPr>
             </w:pPr>
-            <w:proofErr w:type="spellStart"/>
             <w:r>
               <w:rPr>
                 <w:rFonts w:ascii="Calibri" w:eastAsia="Times New Roman" w:hAnsi="Calibri" w:cs="Calibri"/>
@@ -8902,7 +9197,6 @@
               </w:rPr>
               <w:t>red_cards</w:t>
             </w:r>
-            <w:proofErr w:type="spellEnd"/>
           </w:p>
         </w:tc>
         <w:tc>
@@ -9687,7 +9981,6 @@
                 <w:lang w:eastAsia="en-GB"/>
               </w:rPr>
             </w:pPr>
-            <w:proofErr w:type="spellStart"/>
             <w:r>
               <w:rPr>
                 <w:rFonts w:ascii="Calibri" w:eastAsia="Times New Roman" w:hAnsi="Calibri" w:cs="Calibri"/>
@@ -9696,7 +9989,6 @@
               </w:rPr>
               <w:t>team_a_score</w:t>
             </w:r>
-            <w:proofErr w:type="spellEnd"/>
           </w:p>
         </w:tc>
         <w:tc>
@@ -9887,7 +10179,6 @@
                 <w:lang w:eastAsia="en-GB"/>
               </w:rPr>
             </w:pPr>
-            <w:proofErr w:type="spellStart"/>
             <w:r>
               <w:rPr>
                 <w:rFonts w:ascii="Calibri" w:eastAsia="Times New Roman" w:hAnsi="Calibri" w:cs="Calibri"/>
@@ -9896,7 +10187,6 @@
               </w:rPr>
               <w:t>team_h_score</w:t>
             </w:r>
-            <w:proofErr w:type="spellEnd"/>
           </w:p>
         </w:tc>
         <w:tc>
@@ -10285,7 +10575,6 @@
                 <w:lang w:eastAsia="en-GB"/>
               </w:rPr>
             </w:pPr>
-            <w:proofErr w:type="spellStart"/>
             <w:r>
               <w:rPr>
                 <w:rFonts w:ascii="Calibri" w:eastAsia="Times New Roman" w:hAnsi="Calibri" w:cs="Calibri"/>
@@ -10295,7 +10584,6 @@
               <w:lastRenderedPageBreak/>
               <w:t>total_points</w:t>
             </w:r>
-            <w:proofErr w:type="spellEnd"/>
           </w:p>
         </w:tc>
         <w:tc>
@@ -10486,7 +10774,6 @@
                 <w:lang w:eastAsia="en-GB"/>
               </w:rPr>
             </w:pPr>
-            <w:proofErr w:type="spellStart"/>
             <w:r>
               <w:rPr>
                 <w:rFonts w:ascii="Calibri" w:eastAsia="Times New Roman" w:hAnsi="Calibri" w:cs="Calibri"/>
@@ -10495,7 +10782,6 @@
               </w:rPr>
               <w:t>transfers_balance</w:t>
             </w:r>
-            <w:proofErr w:type="spellEnd"/>
           </w:p>
         </w:tc>
         <w:tc>
@@ -10686,7 +10972,6 @@
                 <w:lang w:eastAsia="en-GB"/>
               </w:rPr>
             </w:pPr>
-            <w:proofErr w:type="spellStart"/>
             <w:r>
               <w:rPr>
                 <w:rFonts w:ascii="Calibri" w:eastAsia="Times New Roman" w:hAnsi="Calibri" w:cs="Calibri"/>
@@ -10695,7 +10980,6 @@
               </w:rPr>
               <w:t>transfers_in</w:t>
             </w:r>
-            <w:proofErr w:type="spellEnd"/>
           </w:p>
         </w:tc>
         <w:tc>
@@ -10886,7 +11170,6 @@
                 <w:lang w:eastAsia="en-GB"/>
               </w:rPr>
             </w:pPr>
-            <w:proofErr w:type="spellStart"/>
             <w:r>
               <w:rPr>
                 <w:rFonts w:ascii="Calibri" w:eastAsia="Times New Roman" w:hAnsi="Calibri" w:cs="Calibri"/>
@@ -10895,7 +11178,6 @@
               </w:rPr>
               <w:t>transfers_out</w:t>
             </w:r>
-            <w:proofErr w:type="spellEnd"/>
           </w:p>
         </w:tc>
         <w:tc>
@@ -11124,25 +11406,7 @@
                 <w:color w:val="000000"/>
                 <w:lang w:eastAsia="en-GB"/>
               </w:rPr>
-              <w:t xml:space="preserve">Value in </w:t>
-            </w:r>
-            <w:proofErr w:type="spellStart"/>
-            <w:r>
-              <w:rPr>
-                <w:rFonts w:ascii="Calibri" w:eastAsia="Times New Roman" w:hAnsi="Calibri" w:cs="Calibri"/>
-                <w:color w:val="000000"/>
-                <w:lang w:eastAsia="en-GB"/>
-              </w:rPr>
-              <w:t>gameweek</w:t>
-            </w:r>
-            <w:proofErr w:type="spellEnd"/>
-            <w:r>
-              <w:rPr>
-                <w:rFonts w:ascii="Calibri" w:eastAsia="Times New Roman" w:hAnsi="Calibri" w:cs="Calibri"/>
-                <w:color w:val="000000"/>
-                <w:lang w:eastAsia="en-GB"/>
-              </w:rPr>
-              <w:t>.</w:t>
+              <w:t>Value in gameweek.</w:t>
             </w:r>
           </w:p>
         </w:tc>
@@ -11302,7 +11566,6 @@
                 <w:lang w:eastAsia="en-GB"/>
               </w:rPr>
             </w:pPr>
-            <w:proofErr w:type="spellStart"/>
             <w:r>
               <w:rPr>
                 <w:rFonts w:ascii="Calibri" w:eastAsia="Times New Roman" w:hAnsi="Calibri" w:cs="Calibri"/>
@@ -11311,7 +11574,6 @@
               </w:rPr>
               <w:t>was_home</w:t>
             </w:r>
-            <w:proofErr w:type="spellEnd"/>
           </w:p>
         </w:tc>
         <w:tc>
@@ -11502,7 +11764,6 @@
                 <w:lang w:eastAsia="en-GB"/>
               </w:rPr>
             </w:pPr>
-            <w:proofErr w:type="spellStart"/>
             <w:r>
               <w:rPr>
                 <w:rFonts w:ascii="Calibri" w:eastAsia="Times New Roman" w:hAnsi="Calibri" w:cs="Calibri"/>
@@ -11511,7 +11772,6 @@
               </w:rPr>
               <w:t>yellow_cards</w:t>
             </w:r>
-            <w:proofErr w:type="spellEnd"/>
           </w:p>
         </w:tc>
         <w:tc>
@@ -11702,7 +11962,6 @@
                 <w:lang w:eastAsia="en-GB"/>
               </w:rPr>
             </w:pPr>
-            <w:proofErr w:type="spellStart"/>
             <w:r>
               <w:rPr>
                 <w:rFonts w:ascii="Calibri" w:eastAsia="Times New Roman" w:hAnsi="Calibri" w:cs="Calibri"/>
@@ -11711,7 +11970,6 @@
               </w:rPr>
               <w:t>kickoff_date</w:t>
             </w:r>
-            <w:proofErr w:type="spellEnd"/>
           </w:p>
         </w:tc>
         <w:tc>
@@ -12117,7 +12375,6 @@
                 <w:lang w:eastAsia="en-GB"/>
               </w:rPr>
             </w:pPr>
-            <w:proofErr w:type="spellStart"/>
             <w:r>
               <w:rPr>
                 <w:rFonts w:ascii="Calibri" w:eastAsia="Times New Roman" w:hAnsi="Calibri" w:cs="Calibri"/>
@@ -12126,7 +12383,6 @@
               </w:rPr>
               <w:t>opposition_team</w:t>
             </w:r>
-            <w:proofErr w:type="spellEnd"/>
           </w:p>
         </w:tc>
         <w:tc>
@@ -12311,7 +12567,6 @@
                 <w:lang w:eastAsia="en-GB"/>
               </w:rPr>
             </w:pPr>
-            <w:proofErr w:type="spellStart"/>
             <w:r>
               <w:rPr>
                 <w:rFonts w:ascii="Calibri" w:eastAsia="Times New Roman" w:hAnsi="Calibri" w:cs="Calibri"/>
@@ -12320,7 +12575,6 @@
               </w:rPr>
               <w:t>xP</w:t>
             </w:r>
-            <w:proofErr w:type="spellEnd"/>
           </w:p>
         </w:tc>
         <w:tc>
@@ -12500,23 +12754,22 @@
       <w:pPr>
         <w:pStyle w:val="Heading1"/>
       </w:pPr>
+      <w:bookmarkStart w:id="7" w:name="_Toc106208829"/>
       <w:r>
         <w:lastRenderedPageBreak/>
         <w:t>Exploratory Analysis</w:t>
       </w:r>
+      <w:bookmarkEnd w:id="7"/>
     </w:p>
     <w:p>
       <w:pPr>
         <w:pStyle w:val="Heading2"/>
       </w:pPr>
-      <w:proofErr w:type="spellStart"/>
+      <w:bookmarkStart w:id="8" w:name="_Toc106208830"/>
       <w:r>
-        <w:t>xValue</w:t>
+        <w:t>xValue Model</w:t>
       </w:r>
-      <w:proofErr w:type="spellEnd"/>
-      <w:r>
-        <w:t xml:space="preserve"> Model</w:t>
-      </w:r>
+      <w:bookmarkEnd w:id="8"/>
     </w:p>
     <w:p/>
     <w:p>
@@ -13428,6 +13681,19 @@
       <w:szCs w:val="26"/>
     </w:rPr>
   </w:style>
+  <w:style w:type="paragraph" w:styleId="TOC2">
+    <w:name w:val="toc 2"/>
+    <w:basedOn w:val="Normal"/>
+    <w:next w:val="Normal"/>
+    <w:autoRedefine/>
+    <w:uiPriority w:val="39"/>
+    <w:unhideWhenUsed/>
+    <w:rsid w:val="00502E99"/>
+    <w:pPr>
+      <w:spacing w:after="100"/>
+      <w:ind w:left="220"/>
+    </w:pPr>
+  </w:style>
 </w:styles>
 </file>
 

</xml_diff>